<commit_message>
Updating documentation and some project files
</commit_message>
<xml_diff>
--- a/Documentation/Team 1 Project Iteration 2.docx
+++ b/Documentation/Team 1 Project Iteration 2.docx
@@ -534,10 +534,7 @@
         <w:t xml:space="preserve"> the Game Room again, </w:t>
       </w:r>
       <w:r>
-        <w:t xml:space="preserve">but realized we had to take a different approach to the problem.  </w:t>
-      </w:r>
-      <w:r>
-        <w:t xml:space="preserve">There are nine classifiers used in our data set, and that amount of data proved to be unmanageable in our last iteration.  The accuracy from the model completed in the first iteration was just above 53%.  Technical problems with the </w:t>
+        <w:t xml:space="preserve">but realized we had to take a different approach to the problem.  There are nine classifiers used in our data set, and that amount of data proved to be unmanageable in our last iteration.  The accuracy from the model completed in the first iteration was just above 53%.  Technical problems with the </w:t>
       </w:r>
       <w:proofErr w:type="spellStart"/>
       <w:r>
@@ -1960,6 +1957,8 @@
     <w:p>
       <w:pPr>
         <w:pStyle w:val="NoSpacing"/>
+        <w:ind w:firstLine="720"/>
+        <w:jc w:val="both"/>
       </w:pPr>
       <w:r>
         <w:t>This is a significant improvement on our 52% overall model (though only 19% on screenshot data).  With our training data more closely aligned with the expected prediction data, our accuracy has been significantly improved.  It does still appear that the table classifier (classifier 8, which was only 60% accurate, still struggles the most, particularly with sections of empty table that are edge-sparse.</w:t>
@@ -1968,42 +1967,881 @@
     <w:p>
       <w:pPr>
         <w:pStyle w:val="NoSpacing"/>
-      </w:pPr>
-    </w:p>
-    <w:p>
-      <w:pPr>
-        <w:pStyle w:val="NoSpacing"/>
-      </w:pPr>
-      <w:r>
-        <w:t>//TODO - -</w:t>
-      </w:r>
+        <w:jc w:val="both"/>
+      </w:pPr>
+    </w:p>
+    <w:p>
+      <w:pPr>
+        <w:pStyle w:val="NoSpacing"/>
+        <w:jc w:val="both"/>
+        <w:rPr>
+          <w:b/>
+        </w:rPr>
+      </w:pPr>
       <w:proofErr w:type="spellStart"/>
       <w:r>
+        <w:rPr>
+          <w:b/>
+        </w:rPr>
         <w:t>Tensorflow</w:t>
       </w:r>
       <w:proofErr w:type="spellEnd"/>
       <w:r>
-        <w:t xml:space="preserve"> Results once the </w:t>
+        <w:rPr>
+          <w:b/>
+        </w:rPr>
+        <w:t xml:space="preserve"> Results</w:t>
+      </w:r>
+    </w:p>
+    <w:p>
+      <w:pPr>
+        <w:pStyle w:val="NoSpacing"/>
+        <w:jc w:val="both"/>
+        <w:rPr>
+          <w:b/>
+        </w:rPr>
+      </w:pPr>
+    </w:p>
+    <w:p>
+      <w:pPr>
+        <w:pStyle w:val="NoSpacing"/>
+        <w:jc w:val="both"/>
+      </w:pPr>
+      <w:r>
+        <w:rPr>
+          <w:b/>
+        </w:rPr>
+        <w:tab/>
+      </w:r>
+      <w:r>
+        <w:t xml:space="preserve">The </w:t>
       </w:r>
       <w:proofErr w:type="spellStart"/>
       <w:r>
-        <w:t>gorram</w:t>
+        <w:t>Tensorflow</w:t>
       </w:r>
       <w:proofErr w:type="spellEnd"/>
       <w:r>
-        <w:t xml:space="preserve"> thing finishes</w:t>
-      </w:r>
-    </w:p>
-    <w:p>
-      <w:pPr>
-        <w:pStyle w:val="NoSpacing"/>
+        <w:t xml:space="preserve"> execution took a long time to complete, and, as it would seem, ran twice as long as it needed to.  We ran 200 executions with a 10% sampling (135 images per iteration).  We hit a perfect 100% accuracy by the time we hit iteration 100 and never dropped from there.  Here is the logging from the execution of the </w:t>
+      </w:r>
+      <w:proofErr w:type="spellStart"/>
+      <w:r>
+        <w:t>Tensorflow</w:t>
+      </w:r>
+      <w:proofErr w:type="spellEnd"/>
+      <w:r>
+        <w:t xml:space="preserve"> job.  Full logging can be found in the documentation folder of the project.</w:t>
+      </w:r>
+    </w:p>
+    <w:p>
+      <w:pPr>
+        <w:shd w:val="clear" w:color="auto" w:fill="F7F7F7"/>
+        <w:tabs>
+          <w:tab w:val="left" w:pos="916"/>
+          <w:tab w:val="left" w:pos="1832"/>
+          <w:tab w:val="left" w:pos="2748"/>
+          <w:tab w:val="left" w:pos="3664"/>
+          <w:tab w:val="left" w:pos="4580"/>
+          <w:tab w:val="left" w:pos="5496"/>
+          <w:tab w:val="left" w:pos="6412"/>
+          <w:tab w:val="left" w:pos="7328"/>
+          <w:tab w:val="left" w:pos="8244"/>
+          <w:tab w:val="left" w:pos="9160"/>
+          <w:tab w:val="left" w:pos="10076"/>
+          <w:tab w:val="left" w:pos="10992"/>
+          <w:tab w:val="left" w:pos="11908"/>
+          <w:tab w:val="left" w:pos="12824"/>
+          <w:tab w:val="left" w:pos="13740"/>
+          <w:tab w:val="left" w:pos="14656"/>
+        </w:tabs>
+        <w:spacing w:after="0" w:line="240" w:lineRule="auto"/>
+        <w:rPr>
+          <w:rFonts w:ascii="Consolas" w:eastAsia="Times New Roman" w:hAnsi="Consolas" w:cs="Courier New"/>
+          <w:color w:val="333333"/>
+          <w:sz w:val="20"/>
+          <w:szCs w:val="20"/>
+          <w:bdr w:val="none" w:sz="0" w:space="0" w:color="auto" w:frame="1"/>
+        </w:rPr>
+      </w:pPr>
+      <w:r>
+        <w:rPr>
+          <w:rFonts w:ascii="Consolas" w:eastAsia="Times New Roman" w:hAnsi="Consolas" w:cs="Courier New"/>
+          <w:color w:val="333333"/>
+          <w:sz w:val="20"/>
+          <w:szCs w:val="20"/>
+          <w:bdr w:val="none" w:sz="0" w:space="0" w:color="auto" w:frame="1"/>
+        </w:rPr>
+        <w:lastRenderedPageBreak/>
+        <w:t>Number of Classes:  9</w:t>
+      </w:r>
+    </w:p>
+    <w:p>
+      <w:pPr>
+        <w:shd w:val="clear" w:color="auto" w:fill="F7F7F7"/>
+        <w:tabs>
+          <w:tab w:val="left" w:pos="916"/>
+          <w:tab w:val="left" w:pos="1832"/>
+          <w:tab w:val="left" w:pos="2748"/>
+          <w:tab w:val="left" w:pos="3664"/>
+          <w:tab w:val="left" w:pos="4580"/>
+          <w:tab w:val="left" w:pos="5496"/>
+          <w:tab w:val="left" w:pos="6412"/>
+          <w:tab w:val="left" w:pos="7328"/>
+          <w:tab w:val="left" w:pos="8244"/>
+          <w:tab w:val="left" w:pos="9160"/>
+          <w:tab w:val="left" w:pos="10076"/>
+          <w:tab w:val="left" w:pos="10992"/>
+          <w:tab w:val="left" w:pos="11908"/>
+          <w:tab w:val="left" w:pos="12824"/>
+          <w:tab w:val="left" w:pos="13740"/>
+          <w:tab w:val="left" w:pos="14656"/>
+        </w:tabs>
+        <w:spacing w:after="0" w:line="240" w:lineRule="auto"/>
+        <w:rPr>
+          <w:rFonts w:ascii="Consolas" w:eastAsia="Times New Roman" w:hAnsi="Consolas" w:cs="Courier New"/>
+          <w:color w:val="333333"/>
+          <w:sz w:val="20"/>
+          <w:szCs w:val="20"/>
+          <w:bdr w:val="none" w:sz="0" w:space="0" w:color="auto" w:frame="1"/>
+        </w:rPr>
+      </w:pPr>
+      <w:r>
+        <w:rPr>
+          <w:rFonts w:ascii="Consolas" w:eastAsia="Times New Roman" w:hAnsi="Consolas" w:cs="Courier New"/>
+          <w:color w:val="333333"/>
+          <w:sz w:val="20"/>
+          <w:szCs w:val="20"/>
+          <w:bdr w:val="none" w:sz="0" w:space="0" w:color="auto" w:frame="1"/>
+        </w:rPr>
+        <w:t>Number of Images:  1350</w:t>
+      </w:r>
+    </w:p>
+    <w:p>
+      <w:pPr>
+        <w:shd w:val="clear" w:color="auto" w:fill="F7F7F7"/>
+        <w:tabs>
+          <w:tab w:val="left" w:pos="916"/>
+          <w:tab w:val="left" w:pos="1832"/>
+          <w:tab w:val="left" w:pos="2748"/>
+          <w:tab w:val="left" w:pos="3664"/>
+          <w:tab w:val="left" w:pos="4580"/>
+          <w:tab w:val="left" w:pos="5496"/>
+          <w:tab w:val="left" w:pos="6412"/>
+          <w:tab w:val="left" w:pos="7328"/>
+          <w:tab w:val="left" w:pos="8244"/>
+          <w:tab w:val="left" w:pos="9160"/>
+          <w:tab w:val="left" w:pos="10076"/>
+          <w:tab w:val="left" w:pos="10992"/>
+          <w:tab w:val="left" w:pos="11908"/>
+          <w:tab w:val="left" w:pos="12824"/>
+          <w:tab w:val="left" w:pos="13740"/>
+          <w:tab w:val="left" w:pos="14656"/>
+        </w:tabs>
+        <w:spacing w:after="0" w:line="240" w:lineRule="auto"/>
+        <w:rPr>
+          <w:rFonts w:ascii="Consolas" w:eastAsia="Times New Roman" w:hAnsi="Consolas" w:cs="Courier New"/>
+          <w:color w:val="333333"/>
+          <w:sz w:val="20"/>
+          <w:szCs w:val="20"/>
+          <w:bdr w:val="none" w:sz="0" w:space="0" w:color="auto" w:frame="1"/>
+        </w:rPr>
+      </w:pPr>
+      <w:r>
+        <w:rPr>
+          <w:rFonts w:ascii="Consolas" w:eastAsia="Times New Roman" w:hAnsi="Consolas" w:cs="Courier New"/>
+          <w:color w:val="333333"/>
+          <w:sz w:val="20"/>
+          <w:szCs w:val="20"/>
+          <w:bdr w:val="none" w:sz="0" w:space="0" w:color="auto" w:frame="1"/>
+        </w:rPr>
+        <w:t>...</w:t>
+      </w:r>
+    </w:p>
+    <w:p>
+      <w:pPr>
+        <w:shd w:val="clear" w:color="auto" w:fill="F7F7F7"/>
+        <w:tabs>
+          <w:tab w:val="left" w:pos="916"/>
+          <w:tab w:val="left" w:pos="1832"/>
+          <w:tab w:val="left" w:pos="2748"/>
+          <w:tab w:val="left" w:pos="3664"/>
+          <w:tab w:val="left" w:pos="4580"/>
+          <w:tab w:val="left" w:pos="5496"/>
+          <w:tab w:val="left" w:pos="6412"/>
+          <w:tab w:val="left" w:pos="7328"/>
+          <w:tab w:val="left" w:pos="8244"/>
+          <w:tab w:val="left" w:pos="9160"/>
+          <w:tab w:val="left" w:pos="10076"/>
+          <w:tab w:val="left" w:pos="10992"/>
+          <w:tab w:val="left" w:pos="11908"/>
+          <w:tab w:val="left" w:pos="12824"/>
+          <w:tab w:val="left" w:pos="13740"/>
+          <w:tab w:val="left" w:pos="14656"/>
+        </w:tabs>
+        <w:spacing w:after="0" w:line="240" w:lineRule="auto"/>
+        <w:rPr>
+          <w:rFonts w:ascii="Consolas" w:eastAsia="Times New Roman" w:hAnsi="Consolas" w:cs="Courier New"/>
+          <w:color w:val="333333"/>
+          <w:sz w:val="20"/>
+          <w:szCs w:val="20"/>
+          <w:bdr w:val="none" w:sz="0" w:space="0" w:color="auto" w:frame="1"/>
+        </w:rPr>
+      </w:pPr>
+      <w:r>
+        <w:rPr>
+          <w:rFonts w:ascii="Consolas" w:eastAsia="Times New Roman" w:hAnsi="Consolas" w:cs="Courier New"/>
+          <w:color w:val="333333"/>
+          <w:sz w:val="20"/>
+          <w:szCs w:val="20"/>
+          <w:bdr w:val="none" w:sz="0" w:space="0" w:color="auto" w:frame="1"/>
+        </w:rPr>
+        <w:t xml:space="preserve">Running </w:t>
+      </w:r>
+      <w:proofErr w:type="gramStart"/>
+      <w:r>
+        <w:rPr>
+          <w:rFonts w:ascii="Consolas" w:eastAsia="Times New Roman" w:hAnsi="Consolas" w:cs="Courier New"/>
+          <w:color w:val="333333"/>
+          <w:sz w:val="20"/>
+          <w:szCs w:val="20"/>
+          <w:bdr w:val="none" w:sz="0" w:space="0" w:color="auto" w:frame="1"/>
+        </w:rPr>
+        <w:t>Iteration  0</w:t>
+      </w:r>
+      <w:proofErr w:type="gramEnd"/>
+    </w:p>
+    <w:p>
+      <w:pPr>
+        <w:shd w:val="clear" w:color="auto" w:fill="F7F7F7"/>
+        <w:tabs>
+          <w:tab w:val="left" w:pos="916"/>
+          <w:tab w:val="left" w:pos="1832"/>
+          <w:tab w:val="left" w:pos="2748"/>
+          <w:tab w:val="left" w:pos="3664"/>
+          <w:tab w:val="left" w:pos="4580"/>
+          <w:tab w:val="left" w:pos="5496"/>
+          <w:tab w:val="left" w:pos="6412"/>
+          <w:tab w:val="left" w:pos="7328"/>
+          <w:tab w:val="left" w:pos="8244"/>
+          <w:tab w:val="left" w:pos="9160"/>
+          <w:tab w:val="left" w:pos="10076"/>
+          <w:tab w:val="left" w:pos="10992"/>
+          <w:tab w:val="left" w:pos="11908"/>
+          <w:tab w:val="left" w:pos="12824"/>
+          <w:tab w:val="left" w:pos="13740"/>
+          <w:tab w:val="left" w:pos="14656"/>
+        </w:tabs>
+        <w:spacing w:after="0" w:line="240" w:lineRule="auto"/>
+        <w:rPr>
+          <w:rFonts w:ascii="Consolas" w:eastAsia="Times New Roman" w:hAnsi="Consolas" w:cs="Courier New"/>
+          <w:color w:val="333333"/>
+          <w:sz w:val="20"/>
+          <w:szCs w:val="20"/>
+          <w:bdr w:val="none" w:sz="0" w:space="0" w:color="auto" w:frame="1"/>
+        </w:rPr>
+      </w:pPr>
+      <w:r>
+        <w:rPr>
+          <w:rFonts w:ascii="Consolas" w:eastAsia="Times New Roman" w:hAnsi="Consolas" w:cs="Courier New"/>
+          <w:color w:val="333333"/>
+          <w:sz w:val="20"/>
+          <w:szCs w:val="20"/>
+          <w:bdr w:val="none" w:sz="0" w:space="0" w:color="auto" w:frame="1"/>
+        </w:rPr>
+        <w:t>step 0, training accuracy 0.185484</w:t>
+      </w:r>
+    </w:p>
+    <w:p>
+      <w:pPr>
+        <w:shd w:val="clear" w:color="auto" w:fill="F7F7F7"/>
+        <w:tabs>
+          <w:tab w:val="left" w:pos="916"/>
+          <w:tab w:val="left" w:pos="1832"/>
+          <w:tab w:val="left" w:pos="2748"/>
+          <w:tab w:val="left" w:pos="3664"/>
+          <w:tab w:val="left" w:pos="4580"/>
+          <w:tab w:val="left" w:pos="5496"/>
+          <w:tab w:val="left" w:pos="6412"/>
+          <w:tab w:val="left" w:pos="7328"/>
+          <w:tab w:val="left" w:pos="8244"/>
+          <w:tab w:val="left" w:pos="9160"/>
+          <w:tab w:val="left" w:pos="10076"/>
+          <w:tab w:val="left" w:pos="10992"/>
+          <w:tab w:val="left" w:pos="11908"/>
+          <w:tab w:val="left" w:pos="12824"/>
+          <w:tab w:val="left" w:pos="13740"/>
+          <w:tab w:val="left" w:pos="14656"/>
+        </w:tabs>
+        <w:spacing w:after="0" w:line="240" w:lineRule="auto"/>
+        <w:rPr>
+          <w:rFonts w:ascii="Consolas" w:eastAsia="Times New Roman" w:hAnsi="Consolas" w:cs="Courier New"/>
+          <w:color w:val="333333"/>
+          <w:sz w:val="20"/>
+          <w:szCs w:val="20"/>
+          <w:bdr w:val="none" w:sz="0" w:space="0" w:color="auto" w:frame="1"/>
+        </w:rPr>
+      </w:pPr>
+      <w:r>
+        <w:rPr>
+          <w:rFonts w:ascii="Consolas" w:eastAsia="Times New Roman" w:hAnsi="Consolas" w:cs="Courier New"/>
+          <w:color w:val="333333"/>
+          <w:sz w:val="20"/>
+          <w:szCs w:val="20"/>
+          <w:bdr w:val="none" w:sz="0" w:space="0" w:color="auto" w:frame="1"/>
+        </w:rPr>
+        <w:t>...</w:t>
+      </w:r>
+    </w:p>
+    <w:p>
+      <w:pPr>
+        <w:shd w:val="clear" w:color="auto" w:fill="F7F7F7"/>
+        <w:tabs>
+          <w:tab w:val="left" w:pos="916"/>
+          <w:tab w:val="left" w:pos="1832"/>
+          <w:tab w:val="left" w:pos="2748"/>
+          <w:tab w:val="left" w:pos="3664"/>
+          <w:tab w:val="left" w:pos="4580"/>
+          <w:tab w:val="left" w:pos="5496"/>
+          <w:tab w:val="left" w:pos="6412"/>
+          <w:tab w:val="left" w:pos="7328"/>
+          <w:tab w:val="left" w:pos="8244"/>
+          <w:tab w:val="left" w:pos="9160"/>
+          <w:tab w:val="left" w:pos="10076"/>
+          <w:tab w:val="left" w:pos="10992"/>
+          <w:tab w:val="left" w:pos="11908"/>
+          <w:tab w:val="left" w:pos="12824"/>
+          <w:tab w:val="left" w:pos="13740"/>
+          <w:tab w:val="left" w:pos="14656"/>
+        </w:tabs>
+        <w:spacing w:after="0" w:line="240" w:lineRule="auto"/>
+        <w:rPr>
+          <w:rFonts w:ascii="Consolas" w:eastAsia="Times New Roman" w:hAnsi="Consolas" w:cs="Courier New"/>
+          <w:color w:val="333333"/>
+          <w:sz w:val="20"/>
+          <w:szCs w:val="20"/>
+          <w:bdr w:val="none" w:sz="0" w:space="0" w:color="auto" w:frame="1"/>
+        </w:rPr>
+      </w:pPr>
+      <w:r>
+        <w:rPr>
+          <w:rFonts w:ascii="Consolas" w:eastAsia="Times New Roman" w:hAnsi="Consolas" w:cs="Courier New"/>
+          <w:color w:val="333333"/>
+          <w:sz w:val="20"/>
+          <w:szCs w:val="20"/>
+          <w:bdr w:val="none" w:sz="0" w:space="0" w:color="auto" w:frame="1"/>
+        </w:rPr>
+        <w:t xml:space="preserve">Running </w:t>
+      </w:r>
+      <w:proofErr w:type="gramStart"/>
+      <w:r>
+        <w:rPr>
+          <w:rFonts w:ascii="Consolas" w:eastAsia="Times New Roman" w:hAnsi="Consolas" w:cs="Courier New"/>
+          <w:color w:val="333333"/>
+          <w:sz w:val="20"/>
+          <w:szCs w:val="20"/>
+          <w:bdr w:val="none" w:sz="0" w:space="0" w:color="auto" w:frame="1"/>
+        </w:rPr>
+        <w:t>Iteration  50</w:t>
+      </w:r>
+      <w:proofErr w:type="gramEnd"/>
+    </w:p>
+    <w:p>
+      <w:pPr>
+        <w:shd w:val="clear" w:color="auto" w:fill="F7F7F7"/>
+        <w:tabs>
+          <w:tab w:val="left" w:pos="916"/>
+          <w:tab w:val="left" w:pos="1832"/>
+          <w:tab w:val="left" w:pos="2748"/>
+          <w:tab w:val="left" w:pos="3664"/>
+          <w:tab w:val="left" w:pos="4580"/>
+          <w:tab w:val="left" w:pos="5496"/>
+          <w:tab w:val="left" w:pos="6412"/>
+          <w:tab w:val="left" w:pos="7328"/>
+          <w:tab w:val="left" w:pos="8244"/>
+          <w:tab w:val="left" w:pos="9160"/>
+          <w:tab w:val="left" w:pos="10076"/>
+          <w:tab w:val="left" w:pos="10992"/>
+          <w:tab w:val="left" w:pos="11908"/>
+          <w:tab w:val="left" w:pos="12824"/>
+          <w:tab w:val="left" w:pos="13740"/>
+          <w:tab w:val="left" w:pos="14656"/>
+        </w:tabs>
+        <w:spacing w:after="0" w:line="240" w:lineRule="auto"/>
+        <w:rPr>
+          <w:rFonts w:ascii="Consolas" w:eastAsia="Times New Roman" w:hAnsi="Consolas" w:cs="Courier New"/>
+          <w:color w:val="333333"/>
+          <w:sz w:val="20"/>
+          <w:szCs w:val="20"/>
+          <w:bdr w:val="none" w:sz="0" w:space="0" w:color="auto" w:frame="1"/>
+        </w:rPr>
+      </w:pPr>
+      <w:r>
+        <w:rPr>
+          <w:rFonts w:ascii="Consolas" w:eastAsia="Times New Roman" w:hAnsi="Consolas" w:cs="Courier New"/>
+          <w:color w:val="333333"/>
+          <w:sz w:val="20"/>
+          <w:szCs w:val="20"/>
+          <w:bdr w:val="none" w:sz="0" w:space="0" w:color="auto" w:frame="1"/>
+        </w:rPr>
+        <w:t>step 50, training accuracy 0.962121</w:t>
+      </w:r>
+    </w:p>
+    <w:p>
+      <w:pPr>
+        <w:shd w:val="clear" w:color="auto" w:fill="F7F7F7"/>
+        <w:tabs>
+          <w:tab w:val="left" w:pos="916"/>
+          <w:tab w:val="left" w:pos="1832"/>
+          <w:tab w:val="left" w:pos="2748"/>
+          <w:tab w:val="left" w:pos="3664"/>
+          <w:tab w:val="left" w:pos="4580"/>
+          <w:tab w:val="left" w:pos="5496"/>
+          <w:tab w:val="left" w:pos="6412"/>
+          <w:tab w:val="left" w:pos="7328"/>
+          <w:tab w:val="left" w:pos="8244"/>
+          <w:tab w:val="left" w:pos="9160"/>
+          <w:tab w:val="left" w:pos="10076"/>
+          <w:tab w:val="left" w:pos="10992"/>
+          <w:tab w:val="left" w:pos="11908"/>
+          <w:tab w:val="left" w:pos="12824"/>
+          <w:tab w:val="left" w:pos="13740"/>
+          <w:tab w:val="left" w:pos="14656"/>
+        </w:tabs>
+        <w:spacing w:after="0" w:line="240" w:lineRule="auto"/>
+        <w:rPr>
+          <w:rFonts w:ascii="Consolas" w:eastAsia="Times New Roman" w:hAnsi="Consolas" w:cs="Courier New"/>
+          <w:color w:val="333333"/>
+          <w:sz w:val="20"/>
+          <w:szCs w:val="20"/>
+          <w:bdr w:val="none" w:sz="0" w:space="0" w:color="auto" w:frame="1"/>
+        </w:rPr>
+      </w:pPr>
+      <w:r>
+        <w:rPr>
+          <w:rFonts w:ascii="Consolas" w:eastAsia="Times New Roman" w:hAnsi="Consolas" w:cs="Courier New"/>
+          <w:color w:val="333333"/>
+          <w:sz w:val="20"/>
+          <w:szCs w:val="20"/>
+          <w:bdr w:val="none" w:sz="0" w:space="0" w:color="auto" w:frame="1"/>
+        </w:rPr>
+        <w:t>...</w:t>
+      </w:r>
+    </w:p>
+    <w:p>
+      <w:pPr>
+        <w:shd w:val="clear" w:color="auto" w:fill="F7F7F7"/>
+        <w:tabs>
+          <w:tab w:val="left" w:pos="916"/>
+          <w:tab w:val="left" w:pos="1832"/>
+          <w:tab w:val="left" w:pos="2748"/>
+          <w:tab w:val="left" w:pos="3664"/>
+          <w:tab w:val="left" w:pos="4580"/>
+          <w:tab w:val="left" w:pos="5496"/>
+          <w:tab w:val="left" w:pos="6412"/>
+          <w:tab w:val="left" w:pos="7328"/>
+          <w:tab w:val="left" w:pos="8244"/>
+          <w:tab w:val="left" w:pos="9160"/>
+          <w:tab w:val="left" w:pos="10076"/>
+          <w:tab w:val="left" w:pos="10992"/>
+          <w:tab w:val="left" w:pos="11908"/>
+          <w:tab w:val="left" w:pos="12824"/>
+          <w:tab w:val="left" w:pos="13740"/>
+          <w:tab w:val="left" w:pos="14656"/>
+        </w:tabs>
+        <w:spacing w:after="0" w:line="240" w:lineRule="auto"/>
+        <w:rPr>
+          <w:rFonts w:ascii="Consolas" w:eastAsia="Times New Roman" w:hAnsi="Consolas" w:cs="Courier New"/>
+          <w:color w:val="333333"/>
+          <w:sz w:val="20"/>
+          <w:szCs w:val="20"/>
+          <w:bdr w:val="none" w:sz="0" w:space="0" w:color="auto" w:frame="1"/>
+        </w:rPr>
+      </w:pPr>
+      <w:r>
+        <w:rPr>
+          <w:rFonts w:ascii="Consolas" w:eastAsia="Times New Roman" w:hAnsi="Consolas" w:cs="Courier New"/>
+          <w:color w:val="333333"/>
+          <w:sz w:val="20"/>
+          <w:szCs w:val="20"/>
+          <w:bdr w:val="none" w:sz="0" w:space="0" w:color="auto" w:frame="1"/>
+        </w:rPr>
+        <w:t xml:space="preserve">Running </w:t>
+      </w:r>
+      <w:proofErr w:type="gramStart"/>
+      <w:r>
+        <w:rPr>
+          <w:rFonts w:ascii="Consolas" w:eastAsia="Times New Roman" w:hAnsi="Consolas" w:cs="Courier New"/>
+          <w:color w:val="333333"/>
+          <w:sz w:val="20"/>
+          <w:szCs w:val="20"/>
+          <w:bdr w:val="none" w:sz="0" w:space="0" w:color="auto" w:frame="1"/>
+        </w:rPr>
+        <w:t>Iteration  100</w:t>
+      </w:r>
+      <w:proofErr w:type="gramEnd"/>
+    </w:p>
+    <w:p>
+      <w:pPr>
+        <w:shd w:val="clear" w:color="auto" w:fill="F7F7F7"/>
+        <w:tabs>
+          <w:tab w:val="left" w:pos="916"/>
+          <w:tab w:val="left" w:pos="1832"/>
+          <w:tab w:val="left" w:pos="2748"/>
+          <w:tab w:val="left" w:pos="3664"/>
+          <w:tab w:val="left" w:pos="4580"/>
+          <w:tab w:val="left" w:pos="5496"/>
+          <w:tab w:val="left" w:pos="6412"/>
+          <w:tab w:val="left" w:pos="7328"/>
+          <w:tab w:val="left" w:pos="8244"/>
+          <w:tab w:val="left" w:pos="9160"/>
+          <w:tab w:val="left" w:pos="10076"/>
+          <w:tab w:val="left" w:pos="10992"/>
+          <w:tab w:val="left" w:pos="11908"/>
+          <w:tab w:val="left" w:pos="12824"/>
+          <w:tab w:val="left" w:pos="13740"/>
+          <w:tab w:val="left" w:pos="14656"/>
+        </w:tabs>
+        <w:spacing w:after="0" w:line="240" w:lineRule="auto"/>
+        <w:rPr>
+          <w:rFonts w:ascii="Consolas" w:eastAsia="Times New Roman" w:hAnsi="Consolas" w:cs="Courier New"/>
+          <w:color w:val="333333"/>
+          <w:sz w:val="20"/>
+          <w:szCs w:val="20"/>
+          <w:bdr w:val="none" w:sz="0" w:space="0" w:color="auto" w:frame="1"/>
+        </w:rPr>
+      </w:pPr>
+      <w:r>
+        <w:rPr>
+          <w:rFonts w:ascii="Consolas" w:eastAsia="Times New Roman" w:hAnsi="Consolas" w:cs="Courier New"/>
+          <w:color w:val="333333"/>
+          <w:sz w:val="20"/>
+          <w:szCs w:val="20"/>
+          <w:bdr w:val="none" w:sz="0" w:space="0" w:color="auto" w:frame="1"/>
+        </w:rPr>
+        <w:t>step 100, training accuracy 1</w:t>
+      </w:r>
+    </w:p>
+    <w:p>
+      <w:pPr>
+        <w:shd w:val="clear" w:color="auto" w:fill="F7F7F7"/>
+        <w:tabs>
+          <w:tab w:val="left" w:pos="916"/>
+          <w:tab w:val="left" w:pos="1832"/>
+          <w:tab w:val="left" w:pos="2748"/>
+          <w:tab w:val="left" w:pos="3664"/>
+          <w:tab w:val="left" w:pos="4580"/>
+          <w:tab w:val="left" w:pos="5496"/>
+          <w:tab w:val="left" w:pos="6412"/>
+          <w:tab w:val="left" w:pos="7328"/>
+          <w:tab w:val="left" w:pos="8244"/>
+          <w:tab w:val="left" w:pos="9160"/>
+          <w:tab w:val="left" w:pos="10076"/>
+          <w:tab w:val="left" w:pos="10992"/>
+          <w:tab w:val="left" w:pos="11908"/>
+          <w:tab w:val="left" w:pos="12824"/>
+          <w:tab w:val="left" w:pos="13740"/>
+          <w:tab w:val="left" w:pos="14656"/>
+        </w:tabs>
+        <w:spacing w:after="0" w:line="240" w:lineRule="auto"/>
+        <w:rPr>
+          <w:rFonts w:ascii="Consolas" w:eastAsia="Times New Roman" w:hAnsi="Consolas" w:cs="Courier New"/>
+          <w:color w:val="333333"/>
+          <w:sz w:val="20"/>
+          <w:szCs w:val="20"/>
+          <w:bdr w:val="none" w:sz="0" w:space="0" w:color="auto" w:frame="1"/>
+        </w:rPr>
+      </w:pPr>
+      <w:r>
+        <w:rPr>
+          <w:rFonts w:ascii="Consolas" w:eastAsia="Times New Roman" w:hAnsi="Consolas" w:cs="Courier New"/>
+          <w:color w:val="333333"/>
+          <w:sz w:val="20"/>
+          <w:szCs w:val="20"/>
+          <w:bdr w:val="none" w:sz="0" w:space="0" w:color="auto" w:frame="1"/>
+        </w:rPr>
+        <w:t>...</w:t>
+      </w:r>
+    </w:p>
+    <w:p>
+      <w:pPr>
+        <w:shd w:val="clear" w:color="auto" w:fill="F7F7F7"/>
+        <w:tabs>
+          <w:tab w:val="left" w:pos="916"/>
+          <w:tab w:val="left" w:pos="1832"/>
+          <w:tab w:val="left" w:pos="2748"/>
+          <w:tab w:val="left" w:pos="3664"/>
+          <w:tab w:val="left" w:pos="4580"/>
+          <w:tab w:val="left" w:pos="5496"/>
+          <w:tab w:val="left" w:pos="6412"/>
+          <w:tab w:val="left" w:pos="7328"/>
+          <w:tab w:val="left" w:pos="8244"/>
+          <w:tab w:val="left" w:pos="9160"/>
+          <w:tab w:val="left" w:pos="10076"/>
+          <w:tab w:val="left" w:pos="10992"/>
+          <w:tab w:val="left" w:pos="11908"/>
+          <w:tab w:val="left" w:pos="12824"/>
+          <w:tab w:val="left" w:pos="13740"/>
+          <w:tab w:val="left" w:pos="14656"/>
+        </w:tabs>
+        <w:spacing w:after="0" w:line="240" w:lineRule="auto"/>
+        <w:rPr>
+          <w:rFonts w:ascii="Consolas" w:eastAsia="Times New Roman" w:hAnsi="Consolas" w:cs="Courier New"/>
+          <w:color w:val="333333"/>
+          <w:sz w:val="20"/>
+          <w:szCs w:val="20"/>
+          <w:bdr w:val="none" w:sz="0" w:space="0" w:color="auto" w:frame="1"/>
+        </w:rPr>
+      </w:pPr>
+      <w:r>
+        <w:rPr>
+          <w:rFonts w:ascii="Consolas" w:eastAsia="Times New Roman" w:hAnsi="Consolas" w:cs="Courier New"/>
+          <w:color w:val="333333"/>
+          <w:sz w:val="20"/>
+          <w:szCs w:val="20"/>
+          <w:bdr w:val="none" w:sz="0" w:space="0" w:color="auto" w:frame="1"/>
+        </w:rPr>
+        <w:t xml:space="preserve">Running </w:t>
+      </w:r>
+      <w:proofErr w:type="gramStart"/>
+      <w:r>
+        <w:rPr>
+          <w:rFonts w:ascii="Consolas" w:eastAsia="Times New Roman" w:hAnsi="Consolas" w:cs="Courier New"/>
+          <w:color w:val="333333"/>
+          <w:sz w:val="20"/>
+          <w:szCs w:val="20"/>
+          <w:bdr w:val="none" w:sz="0" w:space="0" w:color="auto" w:frame="1"/>
+        </w:rPr>
+        <w:t>Iteration  150</w:t>
+      </w:r>
+      <w:proofErr w:type="gramEnd"/>
+    </w:p>
+    <w:p>
+      <w:pPr>
+        <w:shd w:val="clear" w:color="auto" w:fill="F7F7F7"/>
+        <w:tabs>
+          <w:tab w:val="left" w:pos="916"/>
+          <w:tab w:val="left" w:pos="1832"/>
+          <w:tab w:val="left" w:pos="2748"/>
+          <w:tab w:val="left" w:pos="3664"/>
+          <w:tab w:val="left" w:pos="4580"/>
+          <w:tab w:val="left" w:pos="5496"/>
+          <w:tab w:val="left" w:pos="6412"/>
+          <w:tab w:val="left" w:pos="7328"/>
+          <w:tab w:val="left" w:pos="8244"/>
+          <w:tab w:val="left" w:pos="9160"/>
+          <w:tab w:val="left" w:pos="10076"/>
+          <w:tab w:val="left" w:pos="10992"/>
+          <w:tab w:val="left" w:pos="11908"/>
+          <w:tab w:val="left" w:pos="12824"/>
+          <w:tab w:val="left" w:pos="13740"/>
+          <w:tab w:val="left" w:pos="14656"/>
+        </w:tabs>
+        <w:spacing w:after="0" w:line="240" w:lineRule="auto"/>
+        <w:rPr>
+          <w:rFonts w:ascii="Consolas" w:eastAsia="Times New Roman" w:hAnsi="Consolas" w:cs="Courier New"/>
+          <w:color w:val="333333"/>
+          <w:sz w:val="20"/>
+          <w:szCs w:val="20"/>
+          <w:bdr w:val="none" w:sz="0" w:space="0" w:color="auto" w:frame="1"/>
+        </w:rPr>
+      </w:pPr>
+      <w:r>
+        <w:rPr>
+          <w:rFonts w:ascii="Consolas" w:eastAsia="Times New Roman" w:hAnsi="Consolas" w:cs="Courier New"/>
+          <w:color w:val="333333"/>
+          <w:sz w:val="20"/>
+          <w:szCs w:val="20"/>
+          <w:bdr w:val="none" w:sz="0" w:space="0" w:color="auto" w:frame="1"/>
+        </w:rPr>
+        <w:t>step 150, training accuracy 1</w:t>
+      </w:r>
+    </w:p>
+    <w:p>
+      <w:pPr>
+        <w:shd w:val="clear" w:color="auto" w:fill="F7F7F7"/>
+        <w:tabs>
+          <w:tab w:val="left" w:pos="916"/>
+          <w:tab w:val="left" w:pos="1832"/>
+          <w:tab w:val="left" w:pos="2748"/>
+          <w:tab w:val="left" w:pos="3664"/>
+          <w:tab w:val="left" w:pos="4580"/>
+          <w:tab w:val="left" w:pos="5496"/>
+          <w:tab w:val="left" w:pos="6412"/>
+          <w:tab w:val="left" w:pos="7328"/>
+          <w:tab w:val="left" w:pos="8244"/>
+          <w:tab w:val="left" w:pos="9160"/>
+          <w:tab w:val="left" w:pos="10076"/>
+          <w:tab w:val="left" w:pos="10992"/>
+          <w:tab w:val="left" w:pos="11908"/>
+          <w:tab w:val="left" w:pos="12824"/>
+          <w:tab w:val="left" w:pos="13740"/>
+          <w:tab w:val="left" w:pos="14656"/>
+        </w:tabs>
+        <w:spacing w:after="0" w:line="240" w:lineRule="auto"/>
+        <w:rPr>
+          <w:rFonts w:ascii="Consolas" w:eastAsia="Times New Roman" w:hAnsi="Consolas" w:cs="Courier New"/>
+          <w:color w:val="333333"/>
+          <w:sz w:val="20"/>
+          <w:szCs w:val="20"/>
+          <w:bdr w:val="none" w:sz="0" w:space="0" w:color="auto" w:frame="1"/>
+        </w:rPr>
+      </w:pPr>
+      <w:r>
+        <w:rPr>
+          <w:rFonts w:ascii="Consolas" w:eastAsia="Times New Roman" w:hAnsi="Consolas" w:cs="Courier New"/>
+          <w:color w:val="333333"/>
+          <w:sz w:val="20"/>
+          <w:szCs w:val="20"/>
+          <w:bdr w:val="none" w:sz="0" w:space="0" w:color="auto" w:frame="1"/>
+        </w:rPr>
+        <w:t>...</w:t>
+      </w:r>
+    </w:p>
+    <w:p>
+      <w:pPr>
+        <w:shd w:val="clear" w:color="auto" w:fill="F7F7F7"/>
+        <w:tabs>
+          <w:tab w:val="left" w:pos="916"/>
+          <w:tab w:val="left" w:pos="1832"/>
+          <w:tab w:val="left" w:pos="2748"/>
+          <w:tab w:val="left" w:pos="3664"/>
+          <w:tab w:val="left" w:pos="4580"/>
+          <w:tab w:val="left" w:pos="5496"/>
+          <w:tab w:val="left" w:pos="6412"/>
+          <w:tab w:val="left" w:pos="7328"/>
+          <w:tab w:val="left" w:pos="8244"/>
+          <w:tab w:val="left" w:pos="9160"/>
+          <w:tab w:val="left" w:pos="10076"/>
+          <w:tab w:val="left" w:pos="10992"/>
+          <w:tab w:val="left" w:pos="11908"/>
+          <w:tab w:val="left" w:pos="12824"/>
+          <w:tab w:val="left" w:pos="13740"/>
+          <w:tab w:val="left" w:pos="14656"/>
+        </w:tabs>
+        <w:spacing w:after="0" w:line="240" w:lineRule="auto"/>
+        <w:rPr>
+          <w:rFonts w:ascii="Consolas" w:eastAsia="Times New Roman" w:hAnsi="Consolas" w:cs="Courier New"/>
+          <w:color w:val="333333"/>
+          <w:sz w:val="20"/>
+          <w:szCs w:val="20"/>
+          <w:bdr w:val="none" w:sz="0" w:space="0" w:color="auto" w:frame="1"/>
+        </w:rPr>
+      </w:pPr>
+      <w:r>
+        <w:rPr>
+          <w:rFonts w:ascii="Consolas" w:eastAsia="Times New Roman" w:hAnsi="Consolas" w:cs="Courier New"/>
+          <w:color w:val="333333"/>
+          <w:sz w:val="20"/>
+          <w:szCs w:val="20"/>
+          <w:bdr w:val="none" w:sz="0" w:space="0" w:color="auto" w:frame="1"/>
+        </w:rPr>
+        <w:t xml:space="preserve">Running </w:t>
+      </w:r>
+      <w:proofErr w:type="gramStart"/>
+      <w:r>
+        <w:rPr>
+          <w:rFonts w:ascii="Consolas" w:eastAsia="Times New Roman" w:hAnsi="Consolas" w:cs="Courier New"/>
+          <w:color w:val="333333"/>
+          <w:sz w:val="20"/>
+          <w:szCs w:val="20"/>
+          <w:bdr w:val="none" w:sz="0" w:space="0" w:color="auto" w:frame="1"/>
+        </w:rPr>
+        <w:t>Iteration  199</w:t>
+      </w:r>
+      <w:proofErr w:type="gramEnd"/>
+    </w:p>
+    <w:p>
+      <w:pPr>
+        <w:shd w:val="clear" w:color="auto" w:fill="F7F7F7"/>
+        <w:tabs>
+          <w:tab w:val="left" w:pos="916"/>
+          <w:tab w:val="left" w:pos="1832"/>
+          <w:tab w:val="left" w:pos="2748"/>
+          <w:tab w:val="left" w:pos="3664"/>
+          <w:tab w:val="left" w:pos="4580"/>
+          <w:tab w:val="left" w:pos="5496"/>
+          <w:tab w:val="left" w:pos="6412"/>
+          <w:tab w:val="left" w:pos="7328"/>
+          <w:tab w:val="left" w:pos="8244"/>
+          <w:tab w:val="left" w:pos="9160"/>
+          <w:tab w:val="left" w:pos="10076"/>
+          <w:tab w:val="left" w:pos="10992"/>
+          <w:tab w:val="left" w:pos="11908"/>
+          <w:tab w:val="left" w:pos="12824"/>
+          <w:tab w:val="left" w:pos="13740"/>
+          <w:tab w:val="left" w:pos="14656"/>
+        </w:tabs>
+        <w:spacing w:after="0" w:line="240" w:lineRule="auto"/>
+      </w:pPr>
+      <w:r>
+        <w:rPr>
+          <w:rFonts w:ascii="Consolas" w:eastAsia="Times New Roman" w:hAnsi="Consolas" w:cs="Courier New"/>
+          <w:color w:val="333333"/>
+          <w:sz w:val="20"/>
+          <w:szCs w:val="20"/>
+          <w:bdr w:val="none" w:sz="0" w:space="0" w:color="auto" w:frame="1"/>
+        </w:rPr>
+        <w:t>test accuracy 1</w:t>
+      </w:r>
+    </w:p>
+    <w:p>
+      <w:pPr>
+        <w:pStyle w:val="NoSpacing"/>
+        <w:jc w:val="both"/>
+      </w:pPr>
+    </w:p>
+    <w:p>
+      <w:pPr>
+        <w:pStyle w:val="NoSpacing"/>
+        <w:ind w:firstLine="720"/>
+        <w:jc w:val="both"/>
+      </w:pPr>
+      <w:r>
+        <w:t xml:space="preserve">For whatever reason, the logging generated by the run failed to generate anything other than a system graph.  There were errors trying to launch </w:t>
+      </w:r>
+      <w:proofErr w:type="spellStart"/>
+      <w:r>
+        <w:t>tensorboard</w:t>
+      </w:r>
+      <w:proofErr w:type="spellEnd"/>
+      <w:r>
+        <w:t xml:space="preserve"> that I couldn’t find an explanation to, but we will hope to be able to generate better logging through </w:t>
+      </w:r>
+      <w:proofErr w:type="spellStart"/>
+      <w:r>
+        <w:t>Tensorboard</w:t>
+      </w:r>
+      <w:proofErr w:type="spellEnd"/>
+      <w:r>
+        <w:t xml:space="preserve"> for the final iteration.  As it stands, here is the image generated for the system graph:</w:t>
+      </w:r>
+    </w:p>
+    <w:p>
+      <w:pPr>
+        <w:pStyle w:val="NoSpacing"/>
+        <w:jc w:val="both"/>
+      </w:pPr>
+    </w:p>
+    <w:p>
+      <w:pPr>
+        <w:pStyle w:val="NoSpacing"/>
+        <w:ind w:left="-1080" w:right="-1080"/>
+        <w:jc w:val="both"/>
       </w:pPr>
       <w:bookmarkStart w:id="0" w:name="_GoBack"/>
+      <w:r>
+        <w:pict>
+          <v:shape id="_x0000_i1032" type="#_x0000_t75" style="width:572.25pt;height:257.25pt">
+            <v:imagedata r:id="rId14" o:title="graph-run="/>
+          </v:shape>
+        </w:pict>
+      </w:r>
       <w:bookmarkEnd w:id="0"/>
     </w:p>
     <w:p>
       <w:pPr>
         <w:pStyle w:val="NoSpacing"/>
+        <w:jc w:val="both"/>
       </w:pPr>
     </w:p>
     <w:p>
@@ -2026,31 +2864,31 @@
         <w:jc w:val="both"/>
       </w:pPr>
       <w:r>
+        <w:t xml:space="preserve">We have also chosen not to use </w:t>
+      </w:r>
+      <w:proofErr w:type="spellStart"/>
+      <w:r>
+        <w:t>ZenHub</w:t>
+      </w:r>
+      <w:proofErr w:type="spellEnd"/>
+      <w:r>
+        <w:t xml:space="preserve"> for tracking the work being done on this project.  Both of us have working experience, and consciously chose not to work through the overhead of a tracking tool for a two-man project.  Because of this, we have also not tracked hours spent on this project.</w:t>
+      </w:r>
+    </w:p>
+    <w:p>
+      <w:pPr>
+        <w:pStyle w:val="NoSpacing"/>
+        <w:jc w:val="both"/>
+      </w:pPr>
+    </w:p>
+    <w:p>
+      <w:pPr>
+        <w:pStyle w:val="NoSpacing"/>
+        <w:ind w:firstLine="720"/>
+        <w:jc w:val="both"/>
+      </w:pPr>
+      <w:r>
         <w:lastRenderedPageBreak/>
-        <w:t xml:space="preserve">We have also chosen not to use </w:t>
-      </w:r>
-      <w:proofErr w:type="spellStart"/>
-      <w:r>
-        <w:t>ZenHub</w:t>
-      </w:r>
-      <w:proofErr w:type="spellEnd"/>
-      <w:r>
-        <w:t xml:space="preserve"> for tracking the work being done on this project.  Both of us have working experience, and consciously chose not to work through the overhead of a tracking tool for a two-man project.  Because of this, we have also not tracked hours spent on this project.</w:t>
-      </w:r>
-    </w:p>
-    <w:p>
-      <w:pPr>
-        <w:pStyle w:val="NoSpacing"/>
-        <w:jc w:val="both"/>
-      </w:pPr>
-    </w:p>
-    <w:p>
-      <w:pPr>
-        <w:pStyle w:val="NoSpacing"/>
-        <w:ind w:firstLine="720"/>
-        <w:jc w:val="both"/>
-      </w:pPr>
-      <w:r>
         <w:t xml:space="preserve">Adam was responsible for the initial data set generation, writing the initial Android application using Cardboard viewer, and </w:t>
       </w:r>
       <w:r>
@@ -2198,7 +3036,7 @@
       <w:r>
         <w:t xml:space="preserve">[1] </w:t>
       </w:r>
-      <w:hyperlink r:id="rId14" w:history="1">
+      <w:hyperlink r:id="rId15" w:history="1">
         <w:r>
           <w:rPr>
             <w:rStyle w:val="Hyperlink"/>
@@ -2214,7 +3052,7 @@
       <w:r>
         <w:t xml:space="preserve">[2] </w:t>
       </w:r>
-      <w:hyperlink r:id="rId15" w:history="1">
+      <w:hyperlink r:id="rId16" w:history="1">
         <w:r>
           <w:rPr>
             <w:rStyle w:val="Hyperlink"/>
@@ -2230,7 +3068,7 @@
       <w:r>
         <w:t xml:space="preserve">[3] </w:t>
       </w:r>
-      <w:hyperlink r:id="rId16" w:history="1">
+      <w:hyperlink r:id="rId17" w:history="1">
         <w:r>
           <w:rPr>
             <w:rStyle w:val="Hyperlink"/>
@@ -2246,7 +3084,7 @@
       <w:r>
         <w:t xml:space="preserve">[4] </w:t>
       </w:r>
-      <w:hyperlink r:id="rId17" w:history="1">
+      <w:hyperlink r:id="rId18" w:history="1">
         <w:r>
           <w:rPr>
             <w:rStyle w:val="Hyperlink"/>
@@ -2262,7 +3100,7 @@
       <w:r>
         <w:t xml:space="preserve">[5] </w:t>
       </w:r>
-      <w:hyperlink r:id="rId18" w:history="1">
+      <w:hyperlink r:id="rId19" w:history="1">
         <w:r>
           <w:rPr>
             <w:rStyle w:val="Hyperlink"/>

</xml_diff>

<commit_message>
Bill's update of iteration 2 documentation
</commit_message>
<xml_diff>
--- a/Documentation/Team 1 Project Iteration 2.docx
+++ b/Documentation/Team 1 Project Iteration 2.docx
@@ -1,6 +1,6 @@
 
 <file path=word/document.xml><?xml version="1.0" encoding="utf-8"?>
-<w:document xmlns:wpc="http://schemas.microsoft.com/office/word/2010/wordprocessingCanvas" xmlns:cx="http://schemas.microsoft.com/office/drawing/2014/chartex" xmlns:cx1="http://schemas.microsoft.com/office/drawing/2015/9/8/chartex" xmlns:cx2="http://schemas.microsoft.com/office/drawing/2015/10/21/chartex" xmlns:mc="http://schemas.openxmlformats.org/markup-compatibility/2006" xmlns:o="urn:schemas-microsoft-com:office:office" xmlns:r="http://schemas.openxmlformats.org/officeDocument/2006/relationships" xmlns:m="http://schemas.openxmlformats.org/officeDocument/2006/math" xmlns:v="urn:schemas-microsoft-com:vml" xmlns:wp14="http://schemas.microsoft.com/office/word/2010/wordprocessingDrawing" xmlns:wp="http://schemas.openxmlformats.org/drawingml/2006/wordprocessingDrawing" xmlns:w10="urn:schemas-microsoft-com:office:word" xmlns:w="http://schemas.openxmlformats.org/wordprocessingml/2006/main" xmlns:w14="http://schemas.microsoft.com/office/word/2010/wordml" xmlns:w15="http://schemas.microsoft.com/office/word/2012/wordml" xmlns:w16se="http://schemas.microsoft.com/office/word/2015/wordml/symex" xmlns:wpg="http://schemas.microsoft.com/office/word/2010/wordprocessingGroup" xmlns:wpi="http://schemas.microsoft.com/office/word/2010/wordprocessingInk" xmlns:wne="http://schemas.microsoft.com/office/word/2006/wordml" xmlns:wps="http://schemas.microsoft.com/office/word/2010/wordprocessingShape" mc:Ignorable="w14 w15 w16se wp14">
+<w:document xmlns:wpc="http://schemas.microsoft.com/office/word/2010/wordprocessingCanvas" xmlns:cx="http://schemas.microsoft.com/office/drawing/2014/chartex" xmlns:cx1="http://schemas.microsoft.com/office/drawing/2015/9/8/chartex" xmlns:cx2="http://schemas.microsoft.com/office/drawing/2015/10/21/chartex" xmlns:cx3="http://schemas.microsoft.com/office/drawing/2016/5/9/chartex" xmlns:cx4="http://schemas.microsoft.com/office/drawing/2016/5/10/chartex" xmlns:cx5="http://schemas.microsoft.com/office/drawing/2016/5/11/chartex" xmlns:cx6="http://schemas.microsoft.com/office/drawing/2016/5/12/chartex" xmlns:cx7="http://schemas.microsoft.com/office/drawing/2016/5/13/chartex" xmlns:cx8="http://schemas.microsoft.com/office/drawing/2016/5/14/chartex" xmlns:mc="http://schemas.openxmlformats.org/markup-compatibility/2006" xmlns:o="urn:schemas-microsoft-com:office:office" xmlns:r="http://schemas.openxmlformats.org/officeDocument/2006/relationships" xmlns:m="http://schemas.openxmlformats.org/officeDocument/2006/math" xmlns:v="urn:schemas-microsoft-com:vml" xmlns:wp14="http://schemas.microsoft.com/office/word/2010/wordprocessingDrawing" xmlns:wp="http://schemas.openxmlformats.org/drawingml/2006/wordprocessingDrawing" xmlns:w10="urn:schemas-microsoft-com:office:word" xmlns:w="http://schemas.openxmlformats.org/wordprocessingml/2006/main" xmlns:w14="http://schemas.microsoft.com/office/word/2010/wordml" xmlns:w15="http://schemas.microsoft.com/office/word/2012/wordml" xmlns:w16se="http://schemas.microsoft.com/office/word/2015/wordml/symex" xmlns:wpg="http://schemas.microsoft.com/office/word/2010/wordprocessingGroup" xmlns:wpi="http://schemas.microsoft.com/office/word/2010/wordprocessingInk" xmlns:wne="http://schemas.microsoft.com/office/word/2006/wordml" xmlns:wps="http://schemas.microsoft.com/office/word/2010/wordprocessingShape" mc:Ignorable="w14 w15 w16se wp14">
   <w:body>
     <w:p>
       <w:pPr>
@@ -477,7 +477,7 @@
         </w:numPr>
       </w:pPr>
       <w:r>
-        <w:t>Google Conversations API</w:t>
+        <w:t>API.AI</w:t>
       </w:r>
     </w:p>
     <w:p>
@@ -534,31 +534,69 @@
         <w:t xml:space="preserve"> the Game Room again, </w:t>
       </w:r>
       <w:r>
-        <w:t xml:space="preserve">but realized we had to take a different approach to the problem.  There are nine classifiers used in our data set, and that amount of data proved to be unmanageable in our last iteration.  The accuracy from the model completed in the first iteration was just above 53%.  Technical problems with the </w:t>
+        <w:t xml:space="preserve">but realized we had to take a different approach to the problem.  There are nine classifiers used in our data set, and that amount of data proved to be unmanageable in our last iteration.  The accuracy from the model completed in the first iteration was just above 53%.  Technical problems with the OpenCV libraries prevented the use of a larger training data set for the Spark </w:t>
       </w:r>
       <w:proofErr w:type="spellStart"/>
       <w:r>
-        <w:t>OpenCV</w:t>
+        <w:t>MLib</w:t>
       </w:r>
       <w:proofErr w:type="spellEnd"/>
       <w:r>
-        <w:t xml:space="preserve"> libraries prevented the use of a larger training data set for the Spark </w:t>
+        <w:t xml:space="preserve"> </w:t>
       </w:r>
       <w:proofErr w:type="spellStart"/>
       <w:r>
-        <w:t>MLib</w:t>
+        <w:t>Api</w:t>
       </w:r>
       <w:proofErr w:type="spellEnd"/>
       <w:r>
-        <w:t xml:space="preserve"> </w:t>
+        <w:t>.</w:t>
+      </w:r>
+    </w:p>
+    <w:p>
+      <w:pPr>
+        <w:pStyle w:val="NoSpacing"/>
+        <w:ind w:firstLine="720"/>
+        <w:jc w:val="both"/>
+      </w:pPr>
+    </w:p>
+    <w:p>
+      <w:pPr>
+        <w:pStyle w:val="NoSpacing"/>
+        <w:ind w:firstLine="720"/>
+        <w:jc w:val="both"/>
+      </w:pPr>
+      <w:r>
+        <w:t xml:space="preserve">One realization from the VR implementation </w:t>
+      </w:r>
+      <w:r>
+        <w:t xml:space="preserve">in the first iteration </w:t>
+      </w:r>
+      <w:r>
+        <w:t>is that the image content is known and unchangeable, so rather than use indirect imag</w:t>
+      </w:r>
+      <w:r>
+        <w:t>es or data from a different source</w:t>
+      </w:r>
+      <w:r>
+        <w:t xml:space="preserve">, we decided to sample the core VR image from which the snapshots will be generated.  To </w:t>
+      </w:r>
+      <w:r>
+        <w:t xml:space="preserve">do </w:t>
+      </w:r>
+      <w:r>
+        <w:t xml:space="preserve">this, we defined a viewable box around each of our core visual elements that ensured that at least 50% of the desired element was included in the image, then drew a number of 400 x 400 pixel </w:t>
       </w:r>
       <w:proofErr w:type="spellStart"/>
       <w:r>
-        <w:t>Api</w:t>
+        <w:t>subimages</w:t>
       </w:r>
       <w:proofErr w:type="spellEnd"/>
       <w:r>
-        <w:t>.</w:t>
+        <w:t xml:space="preserve"> that represent the item to be classified.  This resulted in between 10k – 15k images per classifier.  From these images, we then sampled a collection of 150 images per classifier to form </w:t>
+      </w:r>
+      <w:r>
+        <w:t>a new dataset drawn from the VR image.  We then further sampled another 10 images per classified to form our validation data set.</w:t>
       </w:r>
     </w:p>
     <w:p>
@@ -575,36 +613,15 @@
         <w:jc w:val="both"/>
       </w:pPr>
       <w:r>
-        <w:t xml:space="preserve">One realization from the VR implementation </w:t>
-      </w:r>
-      <w:r>
-        <w:t xml:space="preserve">in the first iteration </w:t>
-      </w:r>
-      <w:r>
-        <w:t>is that the image content is known and unchangeable, so rather than use indirect imag</w:t>
-      </w:r>
-      <w:r>
-        <w:t>es or data from a different source</w:t>
-      </w:r>
-      <w:r>
-        <w:t xml:space="preserve">, we decided to sample the core VR image from which the snapshots will be generated.  To </w:t>
-      </w:r>
-      <w:r>
-        <w:t xml:space="preserve">do </w:t>
-      </w:r>
-      <w:r>
-        <w:t xml:space="preserve">this, we defined a viewable box around each of our core visual elements that ensured that at least 50% of the desired element was included in the image, then drew a number of 400 x 400 pixel </w:t>
+        <w:t xml:space="preserve">We tried generating a dataset with 1000 training images per classifier and a validation data set of 50 images, but this proved to be too much data for </w:t>
       </w:r>
       <w:proofErr w:type="spellStart"/>
       <w:r>
-        <w:t>subimages</w:t>
+        <w:t>Tensorflow</w:t>
       </w:r>
       <w:proofErr w:type="spellEnd"/>
       <w:r>
-        <w:t xml:space="preserve"> that represent the item to be classified.  This resulted in between 10k – 15k images per classifier.  From these images, we then sampled a collection of 150 images per classifier to form </w:t>
-      </w:r>
-      <w:r>
-        <w:t>a new dataset drawn from the VR image.  We then further sampled another 10 images per classified to form our validation data set.</w:t>
+        <w:t xml:space="preserve"> and Spark to process without generating critical failures. </w:t>
       </w:r>
     </w:p>
     <w:p>
@@ -621,15 +638,13 @@
         <w:jc w:val="both"/>
       </w:pPr>
       <w:r>
-        <w:t xml:space="preserve">We tried generating a dataset with 1000 training images per classifier and a validation data set of 50 images, but this proved to be too much data for </w:t>
-      </w:r>
-      <w:proofErr w:type="spellStart"/>
-      <w:r>
-        <w:t>Tensorflow</w:t>
-      </w:r>
-      <w:proofErr w:type="spellEnd"/>
-      <w:r>
-        <w:t xml:space="preserve"> and Spark to process without generating critical failures. </w:t>
+        <w:t xml:space="preserve">Using the API.AI chatbot application, we have created an interface that can respond to </w:t>
+      </w:r>
+      <w:r>
+        <w:t>the user’s voice.  This allows the user to access items that would otherwise be buried in menus.  It also allows the user ask questions about the virtual environment.  At the moment, the agent is fairly</w:t>
+      </w:r>
+      <w:r>
+        <w:t xml:space="preserve"> generalized,  but as it becomes more integrated into the system, we will begin incorporating data from the images.</w:t>
       </w:r>
     </w:p>
     <w:p>
@@ -1031,16 +1046,11 @@
       <w:r>
         <w:t xml:space="preserve">amount of time to compete, however.  It took approximately </w:t>
       </w:r>
-      <w:proofErr w:type="gramStart"/>
       <w:r>
         <w:t xml:space="preserve">six </w:t>
       </w:r>
       <w:r>
-        <w:t xml:space="preserve"> hours</w:t>
-      </w:r>
-      <w:proofErr w:type="gramEnd"/>
-      <w:r>
-        <w:t xml:space="preserve"> to complete 200 iterations through our CNN, with a random data sampling of 10%, or 135 images, each iteration.  Further discussion of the results of this approach are shown below.</w:t>
+        <w:t xml:space="preserve"> hours to complete 200 iterations through our CNN, with a random data sampling of 10%, or 135 images, each iteration.  Further discussion of the results of this approach are shown below.</w:t>
       </w:r>
     </w:p>
     <w:p>
@@ -1382,27 +1392,15 @@
           <w:bdr w:val="none" w:sz="0" w:space="0" w:color="auto" w:frame="1"/>
         </w:rPr>
       </w:pPr>
-      <w:proofErr w:type="gramStart"/>
-      <w:r>
-        <w:rPr>
-          <w:rFonts w:ascii="Consolas" w:eastAsia="Times New Roman" w:hAnsi="Consolas" w:cs="Courier New"/>
-          <w:color w:val="333333"/>
-          <w:sz w:val="20"/>
-          <w:szCs w:val="20"/>
-          <w:bdr w:val="none" w:sz="0" w:space="0" w:color="auto" w:frame="1"/>
-        </w:rPr>
-        <w:t>10.0  0.0</w:t>
-      </w:r>
-      <w:proofErr w:type="gramEnd"/>
-      <w:r>
-        <w:rPr>
-          <w:rFonts w:ascii="Consolas" w:eastAsia="Times New Roman" w:hAnsi="Consolas" w:cs="Courier New"/>
-          <w:color w:val="333333"/>
-          <w:sz w:val="20"/>
-          <w:szCs w:val="20"/>
-          <w:bdr w:val="none" w:sz="0" w:space="0" w:color="auto" w:frame="1"/>
-        </w:rPr>
-        <w:t xml:space="preserve">   0.0   0.0   0.0  0.0   0.0   0.0  0.0   </w:t>
+      <w:r>
+        <w:rPr>
+          <w:rFonts w:ascii="Consolas" w:eastAsia="Times New Roman" w:hAnsi="Consolas" w:cs="Courier New"/>
+          <w:color w:val="333333"/>
+          <w:sz w:val="20"/>
+          <w:szCs w:val="20"/>
+          <w:bdr w:val="none" w:sz="0" w:space="0" w:color="auto" w:frame="1"/>
+        </w:rPr>
+        <w:t xml:space="preserve">10.0  0.0   0.0   0.0   0.0  0.0   0.0   0.0  0.0   </w:t>
       </w:r>
     </w:p>
     <w:p>
@@ -1443,29 +1441,7 @@
           <w:szCs w:val="20"/>
           <w:bdr w:val="none" w:sz="0" w:space="0" w:color="auto" w:frame="1"/>
         </w:rPr>
-        <w:t xml:space="preserve">0.0   </w:t>
-      </w:r>
-      <w:proofErr w:type="gramStart"/>
-      <w:r>
-        <w:rPr>
-          <w:rFonts w:ascii="Consolas" w:eastAsia="Times New Roman" w:hAnsi="Consolas" w:cs="Courier New"/>
-          <w:color w:val="333333"/>
-          <w:sz w:val="20"/>
-          <w:szCs w:val="20"/>
-          <w:bdr w:val="none" w:sz="0" w:space="0" w:color="auto" w:frame="1"/>
-        </w:rPr>
-        <w:t>10.0  0.0</w:t>
-      </w:r>
-      <w:proofErr w:type="gramEnd"/>
-      <w:r>
-        <w:rPr>
-          <w:rFonts w:ascii="Consolas" w:eastAsia="Times New Roman" w:hAnsi="Consolas" w:cs="Courier New"/>
-          <w:color w:val="333333"/>
-          <w:sz w:val="20"/>
-          <w:szCs w:val="20"/>
-          <w:bdr w:val="none" w:sz="0" w:space="0" w:color="auto" w:frame="1"/>
-        </w:rPr>
-        <w:t xml:space="preserve">   0.0   0.0  0.0   0.0   0.0  0.0   </w:t>
+        <w:t xml:space="preserve">0.0   10.0  0.0   0.0   0.0  0.0   0.0   0.0  0.0   </w:t>
       </w:r>
     </w:p>
     <w:p>
@@ -1506,29 +1482,7 @@
           <w:szCs w:val="20"/>
           <w:bdr w:val="none" w:sz="0" w:space="0" w:color="auto" w:frame="1"/>
         </w:rPr>
-        <w:t xml:space="preserve">0.0   0.0   </w:t>
-      </w:r>
-      <w:proofErr w:type="gramStart"/>
-      <w:r>
-        <w:rPr>
-          <w:rFonts w:ascii="Consolas" w:eastAsia="Times New Roman" w:hAnsi="Consolas" w:cs="Courier New"/>
-          <w:color w:val="333333"/>
-          <w:sz w:val="20"/>
-          <w:szCs w:val="20"/>
-          <w:bdr w:val="none" w:sz="0" w:space="0" w:color="auto" w:frame="1"/>
-        </w:rPr>
-        <w:t>10.0  0.0</w:t>
-      </w:r>
-      <w:proofErr w:type="gramEnd"/>
-      <w:r>
-        <w:rPr>
-          <w:rFonts w:ascii="Consolas" w:eastAsia="Times New Roman" w:hAnsi="Consolas" w:cs="Courier New"/>
-          <w:color w:val="333333"/>
-          <w:sz w:val="20"/>
-          <w:szCs w:val="20"/>
-          <w:bdr w:val="none" w:sz="0" w:space="0" w:color="auto" w:frame="1"/>
-        </w:rPr>
-        <w:t xml:space="preserve">   0.0  0.0   0.0   0.0  0.0   </w:t>
+        <w:t xml:space="preserve">0.0   0.0   10.0  0.0   0.0  0.0   0.0   0.0  0.0   </w:t>
       </w:r>
     </w:p>
     <w:p>
@@ -1569,29 +1523,7 @@
           <w:szCs w:val="20"/>
           <w:bdr w:val="none" w:sz="0" w:space="0" w:color="auto" w:frame="1"/>
         </w:rPr>
-        <w:t xml:space="preserve">0.0   0.0   0.0   </w:t>
-      </w:r>
-      <w:proofErr w:type="gramStart"/>
-      <w:r>
-        <w:rPr>
-          <w:rFonts w:ascii="Consolas" w:eastAsia="Times New Roman" w:hAnsi="Consolas" w:cs="Courier New"/>
-          <w:color w:val="333333"/>
-          <w:sz w:val="20"/>
-          <w:szCs w:val="20"/>
-          <w:bdr w:val="none" w:sz="0" w:space="0" w:color="auto" w:frame="1"/>
-        </w:rPr>
-        <w:t>10.0  0.0</w:t>
-      </w:r>
-      <w:proofErr w:type="gramEnd"/>
-      <w:r>
-        <w:rPr>
-          <w:rFonts w:ascii="Consolas" w:eastAsia="Times New Roman" w:hAnsi="Consolas" w:cs="Courier New"/>
-          <w:color w:val="333333"/>
-          <w:sz w:val="20"/>
-          <w:szCs w:val="20"/>
-          <w:bdr w:val="none" w:sz="0" w:space="0" w:color="auto" w:frame="1"/>
-        </w:rPr>
-        <w:t xml:space="preserve">  0.0   0.0   0.0  0.0   </w:t>
+        <w:t xml:space="preserve">0.0   0.0   0.0   10.0  0.0  0.0   0.0   0.0  0.0   </w:t>
       </w:r>
     </w:p>
     <w:p>
@@ -1632,29 +1564,7 @@
           <w:szCs w:val="20"/>
           <w:bdr w:val="none" w:sz="0" w:space="0" w:color="auto" w:frame="1"/>
         </w:rPr>
-        <w:t xml:space="preserve">0.0   1.0   0.0   0.0   </w:t>
-      </w:r>
-      <w:proofErr w:type="gramStart"/>
-      <w:r>
-        <w:rPr>
-          <w:rFonts w:ascii="Consolas" w:eastAsia="Times New Roman" w:hAnsi="Consolas" w:cs="Courier New"/>
-          <w:color w:val="333333"/>
-          <w:sz w:val="20"/>
-          <w:szCs w:val="20"/>
-          <w:bdr w:val="none" w:sz="0" w:space="0" w:color="auto" w:frame="1"/>
-        </w:rPr>
-        <w:t>9.0  0.0</w:t>
-      </w:r>
-      <w:proofErr w:type="gramEnd"/>
-      <w:r>
-        <w:rPr>
-          <w:rFonts w:ascii="Consolas" w:eastAsia="Times New Roman" w:hAnsi="Consolas" w:cs="Courier New"/>
-          <w:color w:val="333333"/>
-          <w:sz w:val="20"/>
-          <w:szCs w:val="20"/>
-          <w:bdr w:val="none" w:sz="0" w:space="0" w:color="auto" w:frame="1"/>
-        </w:rPr>
-        <w:t xml:space="preserve">   0.0   0.0  0.0   </w:t>
+        <w:t xml:space="preserve">0.0   1.0   0.0   0.0   9.0  0.0   0.0   0.0  0.0   </w:t>
       </w:r>
     </w:p>
     <w:p>
@@ -1695,29 +1605,7 @@
           <w:szCs w:val="20"/>
           <w:bdr w:val="none" w:sz="0" w:space="0" w:color="auto" w:frame="1"/>
         </w:rPr>
-        <w:t xml:space="preserve">0.0   0.0   0.0   0.0   </w:t>
-      </w:r>
-      <w:proofErr w:type="gramStart"/>
-      <w:r>
-        <w:rPr>
-          <w:rFonts w:ascii="Consolas" w:eastAsia="Times New Roman" w:hAnsi="Consolas" w:cs="Courier New"/>
-          <w:color w:val="333333"/>
-          <w:sz w:val="20"/>
-          <w:szCs w:val="20"/>
-          <w:bdr w:val="none" w:sz="0" w:space="0" w:color="auto" w:frame="1"/>
-        </w:rPr>
-        <w:t>0.0  10.0</w:t>
-      </w:r>
-      <w:proofErr w:type="gramEnd"/>
-      <w:r>
-        <w:rPr>
-          <w:rFonts w:ascii="Consolas" w:eastAsia="Times New Roman" w:hAnsi="Consolas" w:cs="Courier New"/>
-          <w:color w:val="333333"/>
-          <w:sz w:val="20"/>
-          <w:szCs w:val="20"/>
-          <w:bdr w:val="none" w:sz="0" w:space="0" w:color="auto" w:frame="1"/>
-        </w:rPr>
-        <w:t xml:space="preserve">  0.0   0.0  0.0   </w:t>
+        <w:t xml:space="preserve">0.0   0.0   0.0   0.0   0.0  10.0  0.0   0.0  0.0   </w:t>
       </w:r>
     </w:p>
     <w:p>
@@ -1758,29 +1646,7 @@
           <w:szCs w:val="20"/>
           <w:bdr w:val="none" w:sz="0" w:space="0" w:color="auto" w:frame="1"/>
         </w:rPr>
-        <w:t xml:space="preserve">0.0   0.0   0.0   0.0   </w:t>
-      </w:r>
-      <w:proofErr w:type="gramStart"/>
-      <w:r>
-        <w:rPr>
-          <w:rFonts w:ascii="Consolas" w:eastAsia="Times New Roman" w:hAnsi="Consolas" w:cs="Courier New"/>
-          <w:color w:val="333333"/>
-          <w:sz w:val="20"/>
-          <w:szCs w:val="20"/>
-          <w:bdr w:val="none" w:sz="0" w:space="0" w:color="auto" w:frame="1"/>
-        </w:rPr>
-        <w:t>0.0  0.0</w:t>
-      </w:r>
-      <w:proofErr w:type="gramEnd"/>
-      <w:r>
-        <w:rPr>
-          <w:rFonts w:ascii="Consolas" w:eastAsia="Times New Roman" w:hAnsi="Consolas" w:cs="Courier New"/>
-          <w:color w:val="333333"/>
-          <w:sz w:val="20"/>
-          <w:szCs w:val="20"/>
-          <w:bdr w:val="none" w:sz="0" w:space="0" w:color="auto" w:frame="1"/>
-        </w:rPr>
-        <w:t xml:space="preserve">   10.0  0.0  0.0   </w:t>
+        <w:t xml:space="preserve">0.0   0.0   0.0   0.0   0.0  0.0   10.0  0.0  0.0   </w:t>
       </w:r>
     </w:p>
     <w:p>
@@ -1821,29 +1687,7 @@
           <w:szCs w:val="20"/>
           <w:bdr w:val="none" w:sz="0" w:space="0" w:color="auto" w:frame="1"/>
         </w:rPr>
-        <w:t xml:space="preserve">0.0   0.0   0.0   0.0   </w:t>
-      </w:r>
-      <w:proofErr w:type="gramStart"/>
-      <w:r>
-        <w:rPr>
-          <w:rFonts w:ascii="Consolas" w:eastAsia="Times New Roman" w:hAnsi="Consolas" w:cs="Courier New"/>
-          <w:color w:val="333333"/>
-          <w:sz w:val="20"/>
-          <w:szCs w:val="20"/>
-          <w:bdr w:val="none" w:sz="0" w:space="0" w:color="auto" w:frame="1"/>
-        </w:rPr>
-        <w:t>0.0  0.0</w:t>
-      </w:r>
-      <w:proofErr w:type="gramEnd"/>
-      <w:r>
-        <w:rPr>
-          <w:rFonts w:ascii="Consolas" w:eastAsia="Times New Roman" w:hAnsi="Consolas" w:cs="Courier New"/>
-          <w:color w:val="333333"/>
-          <w:sz w:val="20"/>
-          <w:szCs w:val="20"/>
-          <w:bdr w:val="none" w:sz="0" w:space="0" w:color="auto" w:frame="1"/>
-        </w:rPr>
-        <w:t xml:space="preserve">   0.0   6.0  4.0   </w:t>
+        <w:t xml:space="preserve">0.0   0.0   0.0   0.0   0.0  0.0   0.0   6.0  4.0   </w:t>
       </w:r>
     </w:p>
     <w:p>
@@ -1884,29 +1728,7 @@
           <w:szCs w:val="20"/>
           <w:bdr w:val="none" w:sz="0" w:space="0" w:color="auto" w:frame="1"/>
         </w:rPr>
-        <w:t xml:space="preserve">0.0   0.0   0.0   0.0   </w:t>
-      </w:r>
-      <w:proofErr w:type="gramStart"/>
-      <w:r>
-        <w:rPr>
-          <w:rFonts w:ascii="Consolas" w:eastAsia="Times New Roman" w:hAnsi="Consolas" w:cs="Courier New"/>
-          <w:color w:val="333333"/>
-          <w:sz w:val="20"/>
-          <w:szCs w:val="20"/>
-          <w:bdr w:val="none" w:sz="0" w:space="0" w:color="auto" w:frame="1"/>
-        </w:rPr>
-        <w:t>0.0  0.0</w:t>
-      </w:r>
-      <w:proofErr w:type="gramEnd"/>
-      <w:r>
-        <w:rPr>
-          <w:rFonts w:ascii="Consolas" w:eastAsia="Times New Roman" w:hAnsi="Consolas" w:cs="Courier New"/>
-          <w:color w:val="333333"/>
-          <w:sz w:val="20"/>
-          <w:szCs w:val="20"/>
-          <w:bdr w:val="none" w:sz="0" w:space="0" w:color="auto" w:frame="1"/>
-        </w:rPr>
-        <w:t xml:space="preserve">   0.0   0.0  10.0  </w:t>
+        <w:t xml:space="preserve">0.0   0.0   0.0   0.0   0.0  0.0   0.0   0.0  10.0  </w:t>
       </w:r>
     </w:p>
     <w:p>
@@ -2030,7 +1852,12 @@
       </w:r>
       <w:proofErr w:type="spellEnd"/>
       <w:r>
-        <w:t xml:space="preserve"> job.  Full logging can be found in the documentation folder of the project.</w:t>
+        <w:t xml:space="preserve"> job.  Full logging ca</w:t>
+      </w:r>
+      <w:bookmarkStart w:id="0" w:name="_GoBack"/>
+      <w:bookmarkEnd w:id="0"/>
+      <w:r>
+        <w:t>n be found in the documentation folder of the project.</w:t>
       </w:r>
     </w:p>
     <w:p>
@@ -2195,20 +2022,8 @@
           <w:szCs w:val="20"/>
           <w:bdr w:val="none" w:sz="0" w:space="0" w:color="auto" w:frame="1"/>
         </w:rPr>
-        <w:t xml:space="preserve">Running </w:t>
-      </w:r>
-      <w:proofErr w:type="gramStart"/>
-      <w:r>
-        <w:rPr>
-          <w:rFonts w:ascii="Consolas" w:eastAsia="Times New Roman" w:hAnsi="Consolas" w:cs="Courier New"/>
-          <w:color w:val="333333"/>
-          <w:sz w:val="20"/>
-          <w:szCs w:val="20"/>
-          <w:bdr w:val="none" w:sz="0" w:space="0" w:color="auto" w:frame="1"/>
-        </w:rPr>
-        <w:t>Iteration  0</w:t>
-      </w:r>
-      <w:proofErr w:type="gramEnd"/>
+        <w:t>Running Iteration  0</w:t>
+      </w:r>
     </w:p>
     <w:p>
       <w:pPr>
@@ -2330,20 +2145,8 @@
           <w:szCs w:val="20"/>
           <w:bdr w:val="none" w:sz="0" w:space="0" w:color="auto" w:frame="1"/>
         </w:rPr>
-        <w:t xml:space="preserve">Running </w:t>
-      </w:r>
-      <w:proofErr w:type="gramStart"/>
-      <w:r>
-        <w:rPr>
-          <w:rFonts w:ascii="Consolas" w:eastAsia="Times New Roman" w:hAnsi="Consolas" w:cs="Courier New"/>
-          <w:color w:val="333333"/>
-          <w:sz w:val="20"/>
-          <w:szCs w:val="20"/>
-          <w:bdr w:val="none" w:sz="0" w:space="0" w:color="auto" w:frame="1"/>
-        </w:rPr>
-        <w:t>Iteration  50</w:t>
-      </w:r>
-      <w:proofErr w:type="gramEnd"/>
+        <w:t>Running Iteration  50</w:t>
+      </w:r>
     </w:p>
     <w:p>
       <w:pPr>
@@ -2465,20 +2268,8 @@
           <w:szCs w:val="20"/>
           <w:bdr w:val="none" w:sz="0" w:space="0" w:color="auto" w:frame="1"/>
         </w:rPr>
-        <w:t xml:space="preserve">Running </w:t>
-      </w:r>
-      <w:proofErr w:type="gramStart"/>
-      <w:r>
-        <w:rPr>
-          <w:rFonts w:ascii="Consolas" w:eastAsia="Times New Roman" w:hAnsi="Consolas" w:cs="Courier New"/>
-          <w:color w:val="333333"/>
-          <w:sz w:val="20"/>
-          <w:szCs w:val="20"/>
-          <w:bdr w:val="none" w:sz="0" w:space="0" w:color="auto" w:frame="1"/>
-        </w:rPr>
-        <w:t>Iteration  100</w:t>
-      </w:r>
-      <w:proofErr w:type="gramEnd"/>
+        <w:t>Running Iteration  100</w:t>
+      </w:r>
     </w:p>
     <w:p>
       <w:pPr>
@@ -2600,20 +2391,8 @@
           <w:szCs w:val="20"/>
           <w:bdr w:val="none" w:sz="0" w:space="0" w:color="auto" w:frame="1"/>
         </w:rPr>
-        <w:t xml:space="preserve">Running </w:t>
-      </w:r>
-      <w:proofErr w:type="gramStart"/>
-      <w:r>
-        <w:rPr>
-          <w:rFonts w:ascii="Consolas" w:eastAsia="Times New Roman" w:hAnsi="Consolas" w:cs="Courier New"/>
-          <w:color w:val="333333"/>
-          <w:sz w:val="20"/>
-          <w:szCs w:val="20"/>
-          <w:bdr w:val="none" w:sz="0" w:space="0" w:color="auto" w:frame="1"/>
-        </w:rPr>
-        <w:t>Iteration  150</w:t>
-      </w:r>
-      <w:proofErr w:type="gramEnd"/>
+        <w:t>Running Iteration  150</w:t>
+      </w:r>
     </w:p>
     <w:p>
       <w:pPr>
@@ -2735,20 +2514,8 @@
           <w:szCs w:val="20"/>
           <w:bdr w:val="none" w:sz="0" w:space="0" w:color="auto" w:frame="1"/>
         </w:rPr>
-        <w:t xml:space="preserve">Running </w:t>
-      </w:r>
-      <w:proofErr w:type="gramStart"/>
-      <w:r>
-        <w:rPr>
-          <w:rFonts w:ascii="Consolas" w:eastAsia="Times New Roman" w:hAnsi="Consolas" w:cs="Courier New"/>
-          <w:color w:val="333333"/>
-          <w:sz w:val="20"/>
-          <w:szCs w:val="20"/>
-          <w:bdr w:val="none" w:sz="0" w:space="0" w:color="auto" w:frame="1"/>
-        </w:rPr>
-        <w:t>Iteration  199</w:t>
-      </w:r>
-      <w:proofErr w:type="gramEnd"/>
+        <w:t>Running Iteration  199</w:t>
+      </w:r>
     </w:p>
     <w:p>
       <w:pPr>
@@ -2828,7 +2595,6 @@
         <w:ind w:left="-1080" w:right="-1080"/>
         <w:jc w:val="both"/>
       </w:pPr>
-      <w:bookmarkStart w:id="0" w:name="_GoBack"/>
       <w:r>
         <w:pict>
           <v:shape id="_x0000_i1032" type="#_x0000_t75" style="width:572.25pt;height:257.25pt">
@@ -2836,7 +2602,6 @@
           </v:shape>
         </w:pict>
       </w:r>
-      <w:bookmarkEnd w:id="0"/>
     </w:p>
     <w:p>
       <w:pPr>
@@ -2904,6 +2669,9 @@
       </w:r>
       <w:r>
         <w:t xml:space="preserve">  </w:t>
+      </w:r>
+      <w:r>
+        <w:t>Bill was responsible for the creating the conversation agent.</w:t>
       </w:r>
     </w:p>
     <w:p>
@@ -3125,7 +2893,7 @@
 </file>
 
 <file path=word/numbering.xml><?xml version="1.0" encoding="utf-8"?>
-<w:numbering xmlns:wpc="http://schemas.microsoft.com/office/word/2010/wordprocessingCanvas" xmlns:cx="http://schemas.microsoft.com/office/drawing/2014/chartex" xmlns:cx1="http://schemas.microsoft.com/office/drawing/2015/9/8/chartex" xmlns:cx2="http://schemas.microsoft.com/office/drawing/2015/10/21/chartex" xmlns:mc="http://schemas.openxmlformats.org/markup-compatibility/2006" xmlns:o="urn:schemas-microsoft-com:office:office" xmlns:r="http://schemas.openxmlformats.org/officeDocument/2006/relationships" xmlns:m="http://schemas.openxmlformats.org/officeDocument/2006/math" xmlns:v="urn:schemas-microsoft-com:vml" xmlns:wp14="http://schemas.microsoft.com/office/word/2010/wordprocessingDrawing" xmlns:wp="http://schemas.openxmlformats.org/drawingml/2006/wordprocessingDrawing" xmlns:w10="urn:schemas-microsoft-com:office:word" xmlns:w="http://schemas.openxmlformats.org/wordprocessingml/2006/main" xmlns:w14="http://schemas.microsoft.com/office/word/2010/wordml" xmlns:w15="http://schemas.microsoft.com/office/word/2012/wordml" xmlns:w16se="http://schemas.microsoft.com/office/word/2015/wordml/symex" xmlns:wpg="http://schemas.microsoft.com/office/word/2010/wordprocessingGroup" xmlns:wpi="http://schemas.microsoft.com/office/word/2010/wordprocessingInk" xmlns:wne="http://schemas.microsoft.com/office/word/2006/wordml" xmlns:wps="http://schemas.microsoft.com/office/word/2010/wordprocessingShape" mc:Ignorable="w14 w15 w16se wp14">
+<w:numbering xmlns:wpc="http://schemas.microsoft.com/office/word/2010/wordprocessingCanvas" xmlns:cx="http://schemas.microsoft.com/office/drawing/2014/chartex" xmlns:cx1="http://schemas.microsoft.com/office/drawing/2015/9/8/chartex" xmlns:cx2="http://schemas.microsoft.com/office/drawing/2015/10/21/chartex" xmlns:cx3="http://schemas.microsoft.com/office/drawing/2016/5/9/chartex" xmlns:cx4="http://schemas.microsoft.com/office/drawing/2016/5/10/chartex" xmlns:cx5="http://schemas.microsoft.com/office/drawing/2016/5/11/chartex" xmlns:cx6="http://schemas.microsoft.com/office/drawing/2016/5/12/chartex" xmlns:cx7="http://schemas.microsoft.com/office/drawing/2016/5/13/chartex" xmlns:cx8="http://schemas.microsoft.com/office/drawing/2016/5/14/chartex" xmlns:mc="http://schemas.openxmlformats.org/markup-compatibility/2006" xmlns:o="urn:schemas-microsoft-com:office:office" xmlns:r="http://schemas.openxmlformats.org/officeDocument/2006/relationships" xmlns:m="http://schemas.openxmlformats.org/officeDocument/2006/math" xmlns:v="urn:schemas-microsoft-com:vml" xmlns:wp14="http://schemas.microsoft.com/office/word/2010/wordprocessingDrawing" xmlns:wp="http://schemas.openxmlformats.org/drawingml/2006/wordprocessingDrawing" xmlns:w10="urn:schemas-microsoft-com:office:word" xmlns:w="http://schemas.openxmlformats.org/wordprocessingml/2006/main" xmlns:w14="http://schemas.microsoft.com/office/word/2010/wordml" xmlns:w15="http://schemas.microsoft.com/office/word/2012/wordml" xmlns:w16se="http://schemas.microsoft.com/office/word/2015/wordml/symex" xmlns:wpg="http://schemas.microsoft.com/office/word/2010/wordprocessingGroup" xmlns:wpi="http://schemas.microsoft.com/office/word/2010/wordprocessingInk" xmlns:wne="http://schemas.microsoft.com/office/word/2006/wordml" xmlns:wps="http://schemas.microsoft.com/office/word/2010/wordprocessingShape" mc:Ignorable="w14 w15 w16se wp14">
   <w:abstractNum w:abstractNumId="0" w15:restartNumberingAfterBreak="0">
     <w:nsid w:val="60AA2F51"/>
     <w:multiLevelType w:val="hybridMultilevel"/>
@@ -3378,7 +3146,7 @@
       </w:pPr>
     </w:pPrDefault>
   </w:docDefaults>
-  <w:latentStyles w:defLockedState="0" w:defUIPriority="99" w:defSemiHidden="0" w:defUnhideWhenUsed="0" w:defQFormat="0" w:count="372">
+  <w:latentStyles w:defLockedState="0" w:defUIPriority="99" w:defSemiHidden="0" w:defUnhideWhenUsed="0" w:defQFormat="0" w:count="374">
     <w:lsdException w:name="Normal" w:uiPriority="0" w:qFormat="1"/>
     <w:lsdException w:name="heading 1" w:uiPriority="9" w:qFormat="1"/>
     <w:lsdException w:name="heading 2" w:semiHidden="1" w:uiPriority="9" w:unhideWhenUsed="1" w:qFormat="1"/>
@@ -3484,7 +3252,6 @@
     <w:lsdException w:name="HTML Sample" w:semiHidden="1" w:unhideWhenUsed="1"/>
     <w:lsdException w:name="HTML Typewriter" w:semiHidden="1" w:unhideWhenUsed="1"/>
     <w:lsdException w:name="HTML Variable" w:semiHidden="1" w:unhideWhenUsed="1"/>
-    <w:lsdException w:name="Normal Table" w:semiHidden="1" w:unhideWhenUsed="1"/>
     <w:lsdException w:name="annotation subject" w:semiHidden="1" w:unhideWhenUsed="1"/>
     <w:lsdException w:name="No List" w:semiHidden="1" w:unhideWhenUsed="1"/>
     <w:lsdException w:name="Outline List 1" w:semiHidden="1" w:unhideWhenUsed="1"/>
@@ -3530,11 +3297,9 @@
     <w:lsdException w:name="Table Subtle 1" w:semiHidden="1" w:unhideWhenUsed="1"/>
     <w:lsdException w:name="Table Subtle 2" w:semiHidden="1" w:unhideWhenUsed="1"/>
     <w:lsdException w:name="Table Web 1" w:semiHidden="1" w:unhideWhenUsed="1"/>
-    <w:lsdException w:name="Table Web 2" w:semiHidden="1" w:unhideWhenUsed="1"/>
     <w:lsdException w:name="Table Web 3" w:semiHidden="1" w:unhideWhenUsed="1"/>
     <w:lsdException w:name="Balloon Text" w:semiHidden="1" w:unhideWhenUsed="1"/>
     <w:lsdException w:name="Table Grid" w:uiPriority="39"/>
-    <w:lsdException w:name="Table Theme" w:semiHidden="1" w:unhideWhenUsed="1"/>
     <w:lsdException w:name="Placeholder Text" w:semiHidden="1"/>
     <w:lsdException w:name="No Spacing" w:uiPriority="1" w:qFormat="1"/>
     <w:lsdException w:name="Light Shading" w:uiPriority="60"/>
@@ -3751,6 +3516,8 @@
     <w:lsdException w:name="List Table 6 Colorful Accent 6" w:uiPriority="51"/>
     <w:lsdException w:name="List Table 7 Colorful Accent 6" w:uiPriority="52"/>
     <w:lsdException w:name="Mention" w:semiHidden="1" w:unhideWhenUsed="1"/>
+    <w:lsdException w:name="Smart Hyperlink" w:semiHidden="1" w:unhideWhenUsed="1"/>
+    <w:lsdException w:name="Hashtag" w:semiHidden="1" w:unhideWhenUsed="1"/>
   </w:latentStyles>
   <w:style w:type="paragraph" w:default="1" w:styleId="Normal">
     <w:name w:val="Normal"/>

</xml_diff>